<commit_message>
Actualización de documentación y cambios en la base de datos
</commit_message>
<xml_diff>
--- a/Documentacion/Documentación técnico de la Gestion Biblioteca.rtf.docx
+++ b/Documentacion/Documentación técnico de la Gestion Biblioteca.rtf.docx
@@ -760,6 +760,74 @@
     </w:p>
     <w:p>
       <w:pPr>
+        <w:rPr>
+          <w:rFonts w:ascii="Times New Roman" w:hAnsi="Times New Roman"/>
+          <w:sz w:val="24"/>
+          <w:szCs w:val="24"/>
+        </w:rPr>
+      </w:pPr>
+      <w:r>
+        <w:rPr>
+          <w:rFonts w:ascii="Times New Roman" w:hAnsi="Times New Roman"/>
+          <w:sz w:val="24"/>
+          <w:szCs w:val="24"/>
+        </w:rPr>
+        <w:t xml:space="preserve">Después de esto </w:t>
+      </w:r>
+      <w:r>
+        <w:rPr>
+          <w:rFonts w:ascii="Times New Roman" w:hAnsi="Times New Roman"/>
+          <w:sz w:val="24"/>
+          <w:szCs w:val="24"/>
+          <w:u w:val="single"/>
+        </w:rPr>
+        <w:t>vamos a explicar el origen de cada tabla con sus</w:t>
+      </w:r>
+      <w:r>
+        <w:rPr>
+          <w:rFonts w:ascii="Times New Roman" w:hAnsi="Times New Roman"/>
+          <w:sz w:val="24"/>
+          <w:szCs w:val="24"/>
+          <w:u w:val="single"/>
+        </w:rPr>
+        <w:t xml:space="preserve"> </w:t>
+      </w:r>
+      <w:r>
+        <w:rPr>
+          <w:rFonts w:ascii="Times New Roman" w:hAnsi="Times New Roman"/>
+          <w:sz w:val="24"/>
+          <w:szCs w:val="24"/>
+          <w:u w:val="single"/>
+        </w:rPr>
+        <w:t>respectivos atributos</w:t>
+      </w:r>
+      <w:r>
+        <w:rPr>
+          <w:rFonts w:ascii="Times New Roman" w:hAnsi="Times New Roman"/>
+          <w:sz w:val="24"/>
+          <w:szCs w:val="24"/>
+        </w:rPr>
+        <w:t>. Tenemos</w:t>
+      </w:r>
+      <w:r>
+        <w:rPr>
+          <w:rFonts w:ascii="Times New Roman" w:hAnsi="Times New Roman"/>
+          <w:sz w:val="24"/>
+          <w:szCs w:val="24"/>
+        </w:rPr>
+        <w:t xml:space="preserve"> l</w:t>
+      </w:r>
+      <w:r>
+        <w:rPr>
+          <w:rFonts w:ascii="Times New Roman" w:hAnsi="Times New Roman"/>
+          <w:sz w:val="24"/>
+          <w:szCs w:val="24"/>
+        </w:rPr>
+        <w:t>as siguientes tablas con sus respectivos atributos:</w:t>
+      </w:r>
+    </w:p>
+    <w:p>
+      <w:pPr>
         <w:spacing w:before="100" w:beforeAutospacing="1" w:after="100" w:afterAutospacing="1" w:line="240" w:lineRule="auto"/>
         <w:rPr>
           <w:rFonts w:ascii="Times New Roman" w:hAnsi="Times New Roman"/>
@@ -770,44 +838,97 @@
       <w:r>
         <w:rPr>
           <w:rFonts w:ascii="Times New Roman" w:hAnsi="Times New Roman"/>
-          <w:sz w:val="24"/>
-          <w:szCs w:val="24"/>
-        </w:rPr>
-        <w:t xml:space="preserve">Después de esto </w:t>
-      </w:r>
-      <w:r>
-        <w:rPr>
-          <w:rFonts w:ascii="Times New Roman" w:hAnsi="Times New Roman"/>
-          <w:sz w:val="24"/>
-          <w:szCs w:val="24"/>
-          <w:u w:val="single"/>
-        </w:rPr>
-        <w:t>vamos a explicar el origen de cada tabla</w:t>
-      </w:r>
-      <w:r>
-        <w:rPr>
-          <w:rFonts w:ascii="Times New Roman" w:hAnsi="Times New Roman"/>
-          <w:sz w:val="24"/>
-          <w:szCs w:val="24"/>
-          <w:u w:val="single"/>
-        </w:rPr>
-        <w:t xml:space="preserve"> con sus respectivos atributos</w:t>
-      </w:r>
-      <w:r>
-        <w:rPr>
-          <w:rFonts w:ascii="Times New Roman" w:hAnsi="Times New Roman"/>
-          <w:sz w:val="24"/>
-          <w:szCs w:val="24"/>
-        </w:rPr>
-        <w:t>. Tenemos</w:t>
-      </w:r>
-      <w:r>
-        <w:rPr>
-          <w:rFonts w:ascii="Times New Roman" w:hAnsi="Times New Roman"/>
-          <w:sz w:val="24"/>
-          <w:szCs w:val="24"/>
-        </w:rPr>
-        <w:t>:</w:t>
+          <w:noProof/>
+          <w:sz w:val="24"/>
+          <w:szCs w:val="24"/>
+        </w:rPr>
+        <mc:AlternateContent>
+          <mc:Choice Requires="wps">
+            <w:drawing>
+              <wp:anchor distT="0" distB="0" distL="114300" distR="114300" simplePos="0" relativeHeight="251662336" behindDoc="0" locked="0" layoutInCell="1" allowOverlap="1" wp14:anchorId="374AAEAD" wp14:editId="6A71A880">
+                <wp:simplePos x="0" y="0"/>
+                <wp:positionH relativeFrom="column">
+                  <wp:posOffset>1331888</wp:posOffset>
+                </wp:positionH>
+                <wp:positionV relativeFrom="paragraph">
+                  <wp:posOffset>14849</wp:posOffset>
+                </wp:positionV>
+                <wp:extent cx="263769" cy="6049108"/>
+                <wp:effectExtent l="38100" t="0" r="22225" b="27940"/>
+                <wp:wrapNone/>
+                <wp:docPr id="6" name="Abrir llave 6"/>
+                <wp:cNvGraphicFramePr/>
+                <a:graphic xmlns:a="http://schemas.openxmlformats.org/drawingml/2006/main">
+                  <a:graphicData uri="http://schemas.microsoft.com/office/word/2010/wordprocessingShape">
+                    <wps:wsp>
+                      <wps:cNvSpPr/>
+                      <wps:spPr>
+                        <a:xfrm>
+                          <a:off x="0" y="0"/>
+                          <a:ext cx="263769" cy="6049108"/>
+                        </a:xfrm>
+                        <a:prstGeom prst="leftBrace">
+                          <a:avLst/>
+                        </a:prstGeom>
+                      </wps:spPr>
+                      <wps:style>
+                        <a:lnRef idx="1">
+                          <a:schemeClr val="accent1"/>
+                        </a:lnRef>
+                        <a:fillRef idx="0">
+                          <a:schemeClr val="accent1"/>
+                        </a:fillRef>
+                        <a:effectRef idx="0">
+                          <a:schemeClr val="accent1"/>
+                        </a:effectRef>
+                        <a:fontRef idx="minor">
+                          <a:schemeClr val="tx1"/>
+                        </a:fontRef>
+                      </wps:style>
+                      <wps:bodyPr rot="0" spcFirstLastPara="0" vertOverflow="overflow" horzOverflow="overflow" vert="horz" wrap="square" lIns="91440" tIns="45720" rIns="91440" bIns="45720" numCol="1" spcCol="0" rtlCol="0" fromWordArt="0" anchor="ctr" anchorCtr="0" forceAA="0" compatLnSpc="1">
+                        <a:prstTxWarp prst="textNoShape">
+                          <a:avLst/>
+                        </a:prstTxWarp>
+                        <a:noAutofit/>
+                      </wps:bodyPr>
+                    </wps:wsp>
+                  </a:graphicData>
+                </a:graphic>
+                <wp14:sizeRelV relativeFrom="margin">
+                  <wp14:pctHeight>0</wp14:pctHeight>
+                </wp14:sizeRelV>
+              </wp:anchor>
+            </w:drawing>
+          </mc:Choice>
+          <mc:Fallback>
+            <w:pict>
+              <v:shapetype w14:anchorId="55979BF9" id="_x0000_t87" coordsize="21600,21600" o:spt="87" adj="1800,10800" path="m21600,qx10800@0l10800@2qy0@11,10800@3l10800@1qy21600,21600e" filled="f">
+                <v:formulas>
+                  <v:f eqn="val #0"/>
+                  <v:f eqn="sum 21600 0 #0"/>
+                  <v:f eqn="sum #1 0 #0"/>
+                  <v:f eqn="sum #1 #0 0"/>
+                  <v:f eqn="prod #0 9598 32768"/>
+                  <v:f eqn="sum 21600 0 @4"/>
+                  <v:f eqn="sum 21600 0 #1"/>
+                  <v:f eqn="min #1 @6"/>
+                  <v:f eqn="prod @7 1 2"/>
+                  <v:f eqn="prod #0 2 1"/>
+                  <v:f eqn="sum 21600 0 @9"/>
+                  <v:f eqn="val #1"/>
+                </v:formulas>
+                <v:path arrowok="t" o:connecttype="custom" o:connectlocs="21600,0;0,10800;21600,21600" textboxrect="13963,@4,21600,@5"/>
+                <v:handles>
+                  <v:h position="center,#0" yrange="0,@8"/>
+                  <v:h position="topLeft,#1" yrange="@9,@10"/>
+                </v:handles>
+              </v:shapetype>
+              <v:shape id="Abrir llave 6" o:spid="_x0000_s1026" type="#_x0000_t87" style="position:absolute;margin-left:104.85pt;margin-top:1.15pt;width:20.75pt;height:476.3pt;z-index:251662336;visibility:visible;mso-wrap-style:square;mso-height-percent:0;mso-wrap-distance-left:9pt;mso-wrap-distance-top:0;mso-wrap-distance-right:9pt;mso-wrap-distance-bottom:0;mso-position-horizontal:absolute;mso-position-horizontal-relative:text;mso-position-vertical:absolute;mso-position-vertical-relative:text;mso-height-percent:0;mso-height-relative:margin;v-text-anchor:middle" o:gfxdata="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" adj="78" strokecolor="#4472c4 [3204]" strokeweight=".5pt">
+                <v:stroke joinstyle="miter"/>
+              </v:shape>
+            </w:pict>
+          </mc:Fallback>
+        </mc:AlternateContent>
       </w:r>
     </w:p>
     <w:p>
@@ -822,58 +943,10 @@
       <w:r>
         <w:rPr>
           <w:rFonts w:ascii="Times New Roman" w:hAnsi="Times New Roman"/>
-          <w:noProof/>
-          <w:sz w:val="24"/>
-          <w:szCs w:val="24"/>
-        </w:rPr>
-        <w:drawing>
-          <wp:inline distT="0" distB="0" distL="0" distR="0" wp14:anchorId="40C23FB1" wp14:editId="20745BA1">
-            <wp:extent cx="1447800" cy="1426845"/>
-            <wp:effectExtent l="0" t="0" r="0" b="0"/>
-            <wp:docPr id="4" name="Imagen 1"/>
-            <wp:cNvGraphicFramePr>
-              <a:graphicFrameLocks xmlns:a="http://schemas.openxmlformats.org/drawingml/2006/main" noChangeAspect="1"/>
-            </wp:cNvGraphicFramePr>
-            <a:graphic xmlns:a="http://schemas.openxmlformats.org/drawingml/2006/main">
-              <a:graphicData uri="http://schemas.openxmlformats.org/drawingml/2006/picture">
-                <pic:pic xmlns:pic="http://schemas.openxmlformats.org/drawingml/2006/picture">
-                  <pic:nvPicPr>
-                    <pic:cNvPr id="0" name="Imagen 1"/>
-                    <pic:cNvPicPr>
-                      <a:picLocks noChangeAspect="1" noChangeArrowheads="1"/>
-                    </pic:cNvPicPr>
-                  </pic:nvPicPr>
-                  <pic:blipFill>
-                    <a:blip r:embed="rId9">
-                      <a:extLst>
-                        <a:ext uri="{28A0092B-C50C-407E-A947-70E740481C1C}">
-                          <a14:useLocalDpi xmlns:a14="http://schemas.microsoft.com/office/drawing/2010/main" val="0"/>
-                        </a:ext>
-                      </a:extLst>
-                    </a:blip>
-                    <a:srcRect/>
-                    <a:stretch>
-                      <a:fillRect/>
-                    </a:stretch>
-                  </pic:blipFill>
-                  <pic:spPr bwMode="auto">
-                    <a:xfrm>
-                      <a:off x="0" y="0"/>
-                      <a:ext cx="1447800" cy="1426845"/>
-                    </a:xfrm>
-                    <a:prstGeom prst="rect">
-                      <a:avLst/>
-                    </a:prstGeom>
-                    <a:noFill/>
-                    <a:ln>
-                      <a:noFill/>
-                    </a:ln>
-                  </pic:spPr>
-                </pic:pic>
-              </a:graphicData>
-            </a:graphic>
-          </wp:inline>
-        </w:drawing>
+          <w:sz w:val="24"/>
+          <w:szCs w:val="24"/>
+        </w:rPr>
+        <w:t xml:space="preserve">   </w:t>
       </w:r>
     </w:p>
     <w:p>
@@ -1068,6 +1141,133 @@
           <w:szCs w:val="24"/>
         </w:rPr>
       </w:pPr>
+      <w:r>
+        <w:rPr>
+          <w:rFonts w:ascii="Times New Roman" w:hAnsi="Times New Roman"/>
+          <w:noProof/>
+          <w:sz w:val="24"/>
+          <w:szCs w:val="24"/>
+        </w:rPr>
+        <mc:AlternateContent>
+          <mc:Choice Requires="wps">
+            <w:drawing>
+              <wp:anchor distT="45720" distB="45720" distL="114300" distR="114300" simplePos="0" relativeHeight="251660288" behindDoc="0" locked="0" layoutInCell="1" allowOverlap="1" wp14:anchorId="4E972B4A" wp14:editId="407A5B44">
+                <wp:simplePos x="0" y="0"/>
+                <wp:positionH relativeFrom="leftMargin">
+                  <wp:posOffset>494860</wp:posOffset>
+                </wp:positionH>
+                <wp:positionV relativeFrom="paragraph">
+                  <wp:posOffset>-244</wp:posOffset>
+                </wp:positionV>
+                <wp:extent cx="1025525" cy="1404620"/>
+                <wp:effectExtent l="0" t="0" r="22225" b="27940"/>
+                <wp:wrapSquare wrapText="bothSides"/>
+                <wp:docPr id="217" name="Cuadro de texto 2"/>
+                <wp:cNvGraphicFramePr>
+                  <a:graphicFrameLocks xmlns:a="http://schemas.openxmlformats.org/drawingml/2006/main"/>
+                </wp:cNvGraphicFramePr>
+                <a:graphic xmlns:a="http://schemas.openxmlformats.org/drawingml/2006/main">
+                  <a:graphicData uri="http://schemas.microsoft.com/office/word/2010/wordprocessingShape">
+                    <wps:wsp>
+                      <wps:cNvSpPr txBox="1">
+                        <a:spLocks noChangeArrowheads="1"/>
+                      </wps:cNvSpPr>
+                      <wps:spPr bwMode="auto">
+                        <a:xfrm>
+                          <a:off x="0" y="0"/>
+                          <a:ext cx="1025525" cy="1404620"/>
+                        </a:xfrm>
+                        <a:prstGeom prst="rect">
+                          <a:avLst/>
+                        </a:prstGeom>
+                        <a:solidFill>
+                          <a:schemeClr val="bg1"/>
+                        </a:solidFill>
+                        <a:ln w="9525">
+                          <a:solidFill>
+                            <a:schemeClr val="bg1"/>
+                          </a:solidFill>
+                          <a:miter lim="800000"/>
+                          <a:headEnd/>
+                          <a:tailEnd/>
+                        </a:ln>
+                      </wps:spPr>
+                      <wps:txbx>
+                        <w:txbxContent>
+                          <w:p>
+                            <w:pPr>
+                              <w:jc w:val="center"/>
+                              <w:rPr>
+                                <w:rFonts w:ascii="Times New Roman" w:hAnsi="Times New Roman"/>
+                                <w:sz w:val="24"/>
+                                <w:szCs w:val="24"/>
+                                <w:u w:val="single"/>
+                              </w:rPr>
+                            </w:pPr>
+                            <w:r>
+                              <w:rPr>
+                                <w:rFonts w:ascii="Times New Roman" w:hAnsi="Times New Roman"/>
+                                <w:sz w:val="24"/>
+                                <w:szCs w:val="24"/>
+                                <w:u w:val="single"/>
+                              </w:rPr>
+                              <w:t>¿Por qué?</w:t>
+                            </w:r>
+                          </w:p>
+                        </w:txbxContent>
+                      </wps:txbx>
+                      <wps:bodyPr rot="0" vert="horz" wrap="square" lIns="91440" tIns="45720" rIns="91440" bIns="45720" anchor="t" anchorCtr="0">
+                        <a:spAutoFit/>
+                      </wps:bodyPr>
+                    </wps:wsp>
+                  </a:graphicData>
+                </a:graphic>
+                <wp14:sizeRelH relativeFrom="margin">
+                  <wp14:pctWidth>0</wp14:pctWidth>
+                </wp14:sizeRelH>
+                <wp14:sizeRelV relativeFrom="margin">
+                  <wp14:pctHeight>20000</wp14:pctHeight>
+                </wp14:sizeRelV>
+              </wp:anchor>
+            </w:drawing>
+          </mc:Choice>
+          <mc:Fallback>
+            <w:pict>
+              <v:shapetype w14:anchorId="4E972B4A" id="_x0000_t202" coordsize="21600,21600" o:spt="202" path="m,l,21600r21600,l21600,xe">
+                <v:stroke joinstyle="miter"/>
+                <v:path gradientshapeok="t" o:connecttype="rect"/>
+              </v:shapetype>
+              <v:shape id="Cuadro de texto 2" o:spid="_x0000_s1026" type="#_x0000_t202" style="position:absolute;margin-left:38.95pt;margin-top:0;width:80.75pt;height:110.6pt;z-index:251660288;visibility:visible;mso-wrap-style:square;mso-width-percent:0;mso-height-percent:200;mso-wrap-distance-left:9pt;mso-wrap-distance-top:3.6pt;mso-wrap-distance-right:9pt;mso-wrap-distance-bottom:3.6pt;mso-position-horizontal:absolute;mso-position-horizontal-relative:left-margin-area;mso-position-vertical:absolute;mso-position-vertical-relative:text;mso-width-percent:0;mso-height-percent:200;mso-width-relative:margin;mso-height-relative:margin;v-text-anchor:top" o:gfxdata="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" fillcolor="white [3212]" strokecolor="white [3212]">
+                <v:textbox style="mso-fit-shape-to-text:t">
+                  <w:txbxContent>
+                    <w:p>
+                      <w:pPr>
+                        <w:jc w:val="center"/>
+                        <w:rPr>
+                          <w:rFonts w:ascii="Times New Roman" w:hAnsi="Times New Roman"/>
+                          <w:sz w:val="24"/>
+                          <w:szCs w:val="24"/>
+                          <w:u w:val="single"/>
+                        </w:rPr>
+                      </w:pPr>
+                      <w:r>
+                        <w:rPr>
+                          <w:rFonts w:ascii="Times New Roman" w:hAnsi="Times New Roman"/>
+                          <w:sz w:val="24"/>
+                          <w:szCs w:val="24"/>
+                          <w:u w:val="single"/>
+                        </w:rPr>
+                        <w:t>¿Por qué?</w:t>
+                      </w:r>
+                    </w:p>
+                  </w:txbxContent>
+                </v:textbox>
+                <w10:wrap type="square" anchorx="margin"/>
+              </v:shape>
+            </w:pict>
+          </mc:Fallback>
+        </mc:AlternateContent>
+      </w:r>
     </w:p>
     <w:p>
       <w:pPr>

</xml_diff>